<commit_message>
Improves content type handling for images
</commit_message>
<xml_diff>
--- a/Tests/Test Data/docx/pagenumber.docx
+++ b/Tests/Test Data/docx/pagenumber.docx
@@ -12,10 +12,6 @@
         </w:r>
       </w:fldSimple>
     </w:p>
-    <w:sectPr>
-      <w:pgSz w:w="11900" w:h="16840" w:orient="portrait"/>
-      <w:pgMar w:header="720" w:footer="720" w:top="1800" w:left="1440" w:right="1440" w:bottom="1800"/>
-    </w:sectPr>
   </w:body>
 </w:document>
 </file>
</xml_diff>